<commit_message>
Diseño de diagramas de UML
</commit_message>
<xml_diff>
--- a/Requerimientos_Invernadero.docx
+++ b/Requerimientos_Invernadero.docx
@@ -503,13 +503,31 @@
               </w:rPr>
               <w:t xml:space="preserve">de </w:t>
             </w:r>
+            <w:proofErr w:type="spellStart"/>
             <w:r>
               <w:rPr>
                 <w:i/>
                 <w:lang w:val="es-CL"/>
               </w:rPr>
-              <w:t>YaJu Greenhouse</w:t>
-            </w:r>
+              <w:t>YaJu</w:t>
+            </w:r>
+            <w:proofErr w:type="spellEnd"/>
+            <w:r>
+              <w:rPr>
+                <w:i/>
+                <w:lang w:val="es-CL"/>
+              </w:rPr>
+              <w:t xml:space="preserve"> </w:t>
+            </w:r>
+            <w:proofErr w:type="spellStart"/>
+            <w:r>
+              <w:rPr>
+                <w:i/>
+                <w:lang w:val="es-CL"/>
+              </w:rPr>
+              <w:t>Greenhouse</w:t>
+            </w:r>
+            <w:proofErr w:type="spellEnd"/>
             <w:r>
               <w:rPr>
                 <w:lang w:val="es-CL"/>
@@ -611,17 +629,30 @@
               <w:t xml:space="preserve"> la aplicación </w:t>
             </w:r>
             <w:r>
-              <w:t xml:space="preserve">móvil </w:t>
-            </w:r>
-            <w:r>
-              <w:t xml:space="preserve">de </w:t>
-            </w:r>
+              <w:t xml:space="preserve">móvil de </w:t>
+            </w:r>
+            <w:proofErr w:type="spellStart"/>
             <w:r>
               <w:rPr>
                 <w:i/>
               </w:rPr>
-              <w:t>YaJu Greenhouse</w:t>
-            </w:r>
+              <w:t>YaJu</w:t>
+            </w:r>
+            <w:proofErr w:type="spellEnd"/>
+            <w:r>
+              <w:rPr>
+                <w:i/>
+              </w:rPr>
+              <w:t xml:space="preserve"> </w:t>
+            </w:r>
+            <w:proofErr w:type="spellStart"/>
+            <w:r>
+              <w:rPr>
+                <w:i/>
+              </w:rPr>
+              <w:t>Greenhouse</w:t>
+            </w:r>
+            <w:proofErr w:type="spellEnd"/>
             <w:r>
               <w:t>.</w:t>
             </w:r>
@@ -2165,8 +2196,6 @@
       <w:r>
         <w:t xml:space="preserve">este tipo de </w:t>
       </w:r>
-      <w:bookmarkStart w:id="4" w:name="_GoBack"/>
-      <w:bookmarkEnd w:id="4"/>
       <w:r>
         <w:t>sistemas, es usual el uso de un sistema de control de versiones que permita llevar un control de las modificaciones en los subsistemas y así garantizar una correcta convergencia entre</w:t>
       </w:r>
@@ -2184,8 +2213,8 @@
       <w:pPr>
         <w:pStyle w:val="Ttulo1"/>
       </w:pPr>
-      <w:bookmarkStart w:id="5" w:name="_Toc490413296"/>
-      <w:bookmarkStart w:id="6" w:name="_Toc43629400"/>
+      <w:bookmarkStart w:id="4" w:name="_Toc490413296"/>
+      <w:bookmarkStart w:id="5" w:name="_Toc43629400"/>
       <w:r>
         <w:lastRenderedPageBreak/>
         <w:t xml:space="preserve">Requerimientos </w:t>
@@ -2193,7 +2222,7 @@
       <w:r>
         <w:t>Software</w:t>
       </w:r>
-      <w:bookmarkEnd w:id="5"/>
+      <w:bookmarkEnd w:id="4"/>
     </w:p>
     <w:p>
       <w:pPr>
@@ -2215,13 +2244,13 @@
       <w:pPr>
         <w:pStyle w:val="Ttulo2"/>
       </w:pPr>
-      <w:bookmarkStart w:id="7" w:name="_Toc473890210"/>
-      <w:bookmarkStart w:id="8" w:name="_Toc490413297"/>
+      <w:bookmarkStart w:id="6" w:name="_Toc473890210"/>
+      <w:bookmarkStart w:id="7" w:name="_Toc490413297"/>
       <w:r>
         <w:t>Requerimientos Funcionales</w:t>
       </w:r>
+      <w:bookmarkEnd w:id="6"/>
       <w:bookmarkEnd w:id="7"/>
-      <w:bookmarkEnd w:id="8"/>
     </w:p>
     <w:tbl>
       <w:tblPr>
@@ -2553,12 +2582,17 @@
       <w:pPr>
         <w:pStyle w:val="Ttulo2"/>
       </w:pPr>
-      <w:bookmarkStart w:id="9" w:name="_Toc490413298"/>
-      <w:bookmarkStart w:id="10" w:name="_Toc473890211"/>
-      <w:r>
-        <w:t>Requerimientos de Testing</w:t>
-      </w:r>
-      <w:bookmarkEnd w:id="9"/>
+      <w:bookmarkStart w:id="8" w:name="_Toc490413298"/>
+      <w:bookmarkStart w:id="9" w:name="_Toc473890211"/>
+      <w:r>
+        <w:t xml:space="preserve">Requerimientos de </w:t>
+      </w:r>
+      <w:proofErr w:type="spellStart"/>
+      <w:r>
+        <w:t>Testing</w:t>
+      </w:r>
+      <w:bookmarkEnd w:id="8"/>
+      <w:proofErr w:type="spellEnd"/>
     </w:p>
     <w:tbl>
       <w:tblPr>
@@ -2722,12 +2756,12 @@
         <w:pStyle w:val="Ttulo2"/>
         <w:spacing w:before="0"/>
       </w:pPr>
-      <w:bookmarkStart w:id="11" w:name="_Toc490413299"/>
+      <w:bookmarkStart w:id="10" w:name="_Toc490413299"/>
       <w:r>
         <w:t>Requerimientos No Funcionales</w:t>
       </w:r>
+      <w:bookmarkEnd w:id="9"/>
       <w:bookmarkEnd w:id="10"/>
-      <w:bookmarkEnd w:id="11"/>
     </w:p>
     <w:tbl>
       <w:tblPr>
@@ -2794,14 +2828,19 @@
       <w:pPr>
         <w:pStyle w:val="Ttulo2"/>
       </w:pPr>
-      <w:bookmarkStart w:id="12" w:name="_Toc348360179"/>
-      <w:bookmarkStart w:id="13" w:name="_Toc490413300"/>
-      <w:bookmarkStart w:id="14" w:name="_Toc473890217"/>
-      <w:r>
-        <w:t>Matriz Requerimientos Funcionales vs. Requerimientos de Testing</w:t>
-      </w:r>
+      <w:bookmarkStart w:id="11" w:name="_Toc348360179"/>
+      <w:bookmarkStart w:id="12" w:name="_Toc490413300"/>
+      <w:bookmarkStart w:id="13" w:name="_Toc473890217"/>
+      <w:r>
+        <w:t xml:space="preserve">Matriz Requerimientos Funcionales vs. Requerimientos de </w:t>
+      </w:r>
+      <w:proofErr w:type="spellStart"/>
+      <w:r>
+        <w:t>Testing</w:t>
+      </w:r>
+      <w:bookmarkEnd w:id="11"/>
       <w:bookmarkEnd w:id="12"/>
-      <w:bookmarkEnd w:id="13"/>
+      <w:proofErr w:type="spellEnd"/>
     </w:p>
     <w:tbl>
       <w:tblPr>
@@ -2865,8 +2904,13 @@
               <w:jc w:val="center"/>
             </w:pPr>
             <w:r>
-              <w:t>Requerimiento de Testing</w:t>
-            </w:r>
+              <w:t xml:space="preserve">Requerimiento de </w:t>
+            </w:r>
+            <w:proofErr w:type="spellStart"/>
+            <w:r>
+              <w:t>Testing</w:t>
+            </w:r>
+            <w:proofErr w:type="spellEnd"/>
           </w:p>
         </w:tc>
       </w:tr>
@@ -3529,24 +3573,24 @@
       <w:pPr>
         <w:pStyle w:val="Ttulo1"/>
       </w:pPr>
-      <w:bookmarkStart w:id="15" w:name="_Toc490413301"/>
+      <w:bookmarkStart w:id="14" w:name="_Toc490413301"/>
       <w:r>
         <w:lastRenderedPageBreak/>
         <w:t>Requerimientos de Ambiente</w:t>
       </w:r>
-      <w:bookmarkEnd w:id="15"/>
+      <w:bookmarkEnd w:id="14"/>
     </w:p>
     <w:p>
       <w:pPr>
         <w:pStyle w:val="Ttulo2"/>
       </w:pPr>
-      <w:bookmarkStart w:id="16" w:name="_Toc348360180"/>
-      <w:bookmarkStart w:id="17" w:name="_Toc490413302"/>
+      <w:bookmarkStart w:id="15" w:name="_Toc348360180"/>
+      <w:bookmarkStart w:id="16" w:name="_Toc490413302"/>
       <w:r>
         <w:t>Requerimientos de Ambiente de Desarrollo</w:t>
       </w:r>
+      <w:bookmarkEnd w:id="15"/>
       <w:bookmarkEnd w:id="16"/>
-      <w:bookmarkEnd w:id="17"/>
     </w:p>
     <w:p>
       <w:pPr>
@@ -3571,8 +3615,8 @@
           <w:i w:val="0"/>
         </w:rPr>
       </w:pPr>
-      <w:bookmarkStart w:id="18" w:name="_Toc348360181"/>
-      <w:bookmarkStart w:id="19" w:name="_Toc490413303"/>
+      <w:bookmarkStart w:id="17" w:name="_Toc348360181"/>
+      <w:bookmarkStart w:id="18" w:name="_Toc490413303"/>
       <w:r>
         <w:rPr>
           <w:b/>
@@ -3580,8 +3624,8 @@
         </w:rPr>
         <w:t>Hardware de Desarrollo</w:t>
       </w:r>
+      <w:bookmarkEnd w:id="17"/>
       <w:bookmarkEnd w:id="18"/>
-      <w:bookmarkEnd w:id="19"/>
     </w:p>
     <w:p>
       <w:pPr>
@@ -3672,8 +3716,8 @@
           <w:i w:val="0"/>
         </w:rPr>
       </w:pPr>
-      <w:bookmarkStart w:id="20" w:name="_Toc348360182"/>
-      <w:bookmarkStart w:id="21" w:name="_Toc490413304"/>
+      <w:bookmarkStart w:id="19" w:name="_Toc348360182"/>
+      <w:bookmarkStart w:id="20" w:name="_Toc490413304"/>
       <w:r>
         <w:rPr>
           <w:b/>
@@ -3681,60 +3725,44 @@
         </w:rPr>
         <w:t>Desarrollo de Software</w:t>
       </w:r>
+      <w:bookmarkEnd w:id="19"/>
       <w:bookmarkEnd w:id="20"/>
+    </w:p>
+    <w:p>
+      <w:pPr>
+        <w:pStyle w:val="Textoindependiente"/>
+        <w:ind w:firstLine="0"/>
+      </w:pPr>
+      <w:r>
+        <w:t>El lenguaje utilizado</w:t>
+      </w:r>
+      <w:r>
+        <w:t xml:space="preserve"> para el desarrollo e implementación de la aplicación</w:t>
+      </w:r>
+      <w:r>
+        <w:t xml:space="preserve"> móvil</w:t>
+      </w:r>
+      <w:r>
+        <w:t xml:space="preserve"> </w:t>
+      </w:r>
+      <w:r>
+        <w:t>es J</w:t>
+      </w:r>
+      <w:r>
+        <w:t>ava</w:t>
+      </w:r>
+      <w:r>
+        <w:t>, haciendo uso de programación estructurada y orientada a objetos, teniendo en cuenta archivos XML.</w:t>
+      </w:r>
+      <w:bookmarkStart w:id="21" w:name="_GoBack"/>
       <w:bookmarkEnd w:id="21"/>
     </w:p>
     <w:p>
       <w:pPr>
-        <w:pStyle w:val="Textoindependiente"/>
-        <w:ind w:firstLine="0"/>
-      </w:pPr>
-      <w:r>
-        <w:t>Los lenguajes utilizados para el desarrollo e implementación de la aplicación y otros sub-sistemas son:</w:t>
-      </w:r>
-    </w:p>
-    <w:p>
-      <w:pPr>
-        <w:pStyle w:val="Textoindependiente"/>
-        <w:numPr>
-          <w:ilvl w:val="0"/>
-          <w:numId w:val="33"/>
-        </w:numPr>
-      </w:pPr>
-      <w:r>
-        <w:t>Python</w:t>
-      </w:r>
-    </w:p>
-    <w:p>
-      <w:pPr>
-        <w:pStyle w:val="Textoindependiente"/>
-        <w:numPr>
-          <w:ilvl w:val="0"/>
-          <w:numId w:val="33"/>
-        </w:numPr>
-      </w:pPr>
-      <w:r>
-        <w:t>Java</w:t>
-      </w:r>
-    </w:p>
-    <w:p>
-      <w:pPr>
-        <w:pStyle w:val="Textoindependiente"/>
-        <w:numPr>
-          <w:ilvl w:val="0"/>
-          <w:numId w:val="33"/>
-        </w:numPr>
-      </w:pPr>
-      <w:r>
-        <w:t>Lenguaje C</w:t>
-      </w:r>
-      <w:bookmarkEnd w:id="14"/>
-    </w:p>
-    <w:p>
-      <w:pPr>
         <w:pStyle w:val="Ttulo1"/>
       </w:pPr>
       <w:bookmarkStart w:id="22" w:name="_Toc490413305"/>
+      <w:bookmarkEnd w:id="13"/>
       <w:r>
         <w:lastRenderedPageBreak/>
         <w:t>Restricciones</w:t>
@@ -3800,12 +3828,14 @@
       <w:r>
         <w:t xml:space="preserve">a base de datos relacional local presentará un diseño centralizado, sin funciones adicionales o </w:t>
       </w:r>
+      <w:proofErr w:type="spellStart"/>
       <w:r>
         <w:rPr>
           <w:i/>
         </w:rPr>
         <w:t>triggers</w:t>
       </w:r>
+      <w:proofErr w:type="spellEnd"/>
       <w:r>
         <w:t xml:space="preserve"> y no estará en sincronía con otras bases de datos externas, sistemas de información o aplicaciones de cualquier tipo</w:t>
       </w:r>
@@ -3841,7 +3871,7 @@
         <w:jc w:val="center"/>
       </w:pPr>
       <w:bookmarkStart w:id="25" w:name="_Toc490413307"/>
-      <w:bookmarkEnd w:id="6"/>
+      <w:bookmarkEnd w:id="5"/>
       <w:r>
         <w:lastRenderedPageBreak/>
         <w:t>Glosario (Definiciones y Siglas)</w:t>
@@ -4200,7 +4230,7 @@
         <w:rStyle w:val="Nmerodepgina"/>
         <w:noProof/>
       </w:rPr>
-      <w:t>6</w:t>
+      <w:t>4</w:t>
     </w:r>
     <w:r>
       <w:rPr>
@@ -9192,7 +9222,7 @@
 </file>
 
 <file path=customXml/itemProps1.xml><?xml version="1.0" encoding="utf-8"?>
-<ds:datastoreItem xmlns:ds="http://schemas.openxmlformats.org/officeDocument/2006/customXml" ds:itemID="{3810CB00-9B09-4604-AD69-88AD253166A0}">
+<ds:datastoreItem xmlns:ds="http://schemas.openxmlformats.org/officeDocument/2006/customXml" ds:itemID="{E209412F-56C1-4CD6-ABB0-EBC5CCB4455B}">
   <ds:schemaRefs>
     <ds:schemaRef ds:uri="http://schemas.openxmlformats.org/officeDocument/2006/bibliography"/>
   </ds:schemaRefs>

</xml_diff>